<commit_message>
Update scence(queen chua save :)))
</commit_message>
<xml_diff>
--- a/Ý tưởng game.docx
+++ b/Ý tưởng game.docx
@@ -223,12 +223,26 @@
     </w:p>
     <w:p>
       <w:r>
-        <w:t>Các loài cá: Guppy level1, Guppy level2, Guppy level3</w:t>
+        <w:t>Các loài cá</w:t>
+      </w:r>
+      <w:r>
+        <w:t xml:space="preserve"> </w:t>
+      </w:r>
+      <w:r>
+        <w:t>mới</w:t>
+      </w:r>
+      <w:r>
+        <w:t>: Guppy level1, Guppy level2, Guppy level3</w:t>
       </w:r>
       <w:r>
         <w:t>, Neon</w:t>
       </w:r>
     </w:p>
+    <w:p>
+      <w:r>
+        <w:t xml:space="preserve">Mục tiêu: lên level 5 </w:t>
+      </w:r>
+    </w:p>
     <w:p/>
     <w:p>
       <w:r>
@@ -236,6 +250,7 @@
           <w:b/>
           <w:bCs/>
         </w:rPr>
+        <w:lastRenderedPageBreak/>
         <w:t>Màn 2</w:t>
       </w:r>
       <w:r>
@@ -244,8 +259,13 @@
     </w:p>
     <w:p>
       <w:r>
-        <w:lastRenderedPageBreak/>
-        <w:t xml:space="preserve">Các loài cá : </w:t>
+        <w:t xml:space="preserve">Các loài cá </w:t>
+      </w:r>
+      <w:r>
+        <w:t>mới</w:t>
+      </w:r>
+      <w:r>
+        <w:t xml:space="preserve">: </w:t>
       </w:r>
       <w:r>
         <w:t>PinkNeon,</w:t>
@@ -275,7 +295,7 @@
         <w:t xml:space="preserve">Các loài cá mới: </w:t>
       </w:r>
       <w:r>
-        <w:t>Shark,  BlueDragonFish,   GreatWhiteShark,   KillerWhale,</w:t>
+        <w:t>Shark,  BlueDragonFish,  GreatWhiteShark,  KillerWhale,</w:t>
       </w:r>
     </w:p>
     <w:p/>

</xml_diff>